<commit_message>
v1.7.1 test Belgelere test senaryoları eklendi
</commit_message>
<xml_diff>
--- a/MotorDriveFeature/SpeedControlManager/documents/SpeedControlManager_CompReqs V1.0.0-0.docx
+++ b/MotorDriveFeature/SpeedControlManager/documents/SpeedControlManager_CompReqs V1.0.0-0.docx
@@ -3,6 +3,8 @@
 <w:document xmlns:wpc="http://schemas.microsoft.com/office/word/2010/wordprocessingCanvas" xmlns:cx="http://schemas.microsoft.com/office/drawing/2014/chartex" xmlns:cx1="http://schemas.microsoft.com/office/drawing/2015/9/8/chartex" xmlns:cx2="http://schemas.microsoft.com/office/drawing/2015/10/21/chartex" xmlns:cx3="http://schemas.microsoft.com/office/drawing/2016/5/9/chartex" xmlns:cx4="http://schemas.microsoft.com/office/drawing/2016/5/10/chartex" xmlns:cx5="http://schemas.microsoft.com/office/drawing/2016/5/11/chartex" xmlns:cx6="http://schemas.microsoft.com/office/drawing/2016/5/12/chartex" xmlns:cx7="http://schemas.microsoft.com/office/drawing/2016/5/13/chartex" xmlns:cx8="http://schemas.microsoft.com/office/drawing/2016/5/14/chartex" xmlns:mc="http://schemas.openxmlformats.org/markup-compatibility/2006" xmlns:aink="http://schemas.microsoft.com/office/drawing/2016/ink" xmlns:am3d="http://schemas.microsoft.com/office/drawing/2017/model3d" xmlns:o="urn:schemas-microsoft-com:office:office" xmlns:oel="http://schemas.microsoft.com/office/2019/extlst" xmlns:r="http://schemas.openxmlformats.org/officeDocument/2006/relationships" xmlns:m="http://schemas.openxmlformats.org/officeDocument/2006/math" xmlns:v="urn:schemas-microsoft-com:vml" xmlns:wp14="http://schemas.microsoft.com/office/word/2010/wordprocessingDrawing" xmlns:wp="http://schemas.openxmlformats.org/drawingml/2006/wordprocessingDrawing" xmlns:w10="urn:schemas-microsoft-com:office:word" xmlns:w="http://schemas.openxmlformats.org/wordprocessingml/2006/main" xmlns:w14="http://schemas.microsoft.com/office/word/2010/wordml" xmlns:w15="http://schemas.microsoft.com/office/word/2012/wordml" xmlns:w16cex="http://schemas.microsoft.com/office/word/2018/wordml/cex" xmlns:w16cid="http://schemas.microsoft.com/office/word/2016/wordml/cid" xmlns:w16="http://schemas.microsoft.com/office/word/2018/wordml" xmlns:w16du="http://schemas.microsoft.com/office/word/2023/wordml/word16du" xmlns:w16sdtdh="http://schemas.microsoft.com/office/word/2020/wordml/sdtdatahash" xmlns:w16sdtfl="http://schemas.microsoft.com/office/word/2024/wordml/sdtformatlock" xmlns:w16se="http://schemas.microsoft.com/office/word/2015/wordml/symex" xmlns:wpg="http://schemas.microsoft.com/office/word/2010/wordprocessingGroup" xmlns:wpi="http://schemas.microsoft.com/office/word/2010/wordprocessingInk" xmlns:wne="http://schemas.microsoft.com/office/word/2006/wordml" xmlns:wps="http://schemas.microsoft.com/office/word/2010/wordprocessingShape" mc:Ignorable="w14 w15 w16se w16cid w16 w16cex w16sdtdh w16sdtfl w16du wp14">
   <w:body>
     <w:p>
+      <w:bookmarkStart w:id="0" w:name="_Hlk191393478"/>
+      <w:bookmarkEnd w:id="0"/>
       <w:r>
         <w:pict w14:anchorId="47B5B37A">
           <v:rect id="_x0000_i1025" style="width:0;height:1.5pt" o:hralign="center" o:hrstd="t" o:hr="t" fillcolor="gray" stroked="f"/>
@@ -30,8 +32,8 @@
           <w:szCs w:val="40"/>
         </w:rPr>
       </w:pPr>
-      <w:bookmarkStart w:id="0" w:name="_Toc190449285"/>
-      <w:bookmarkStart w:id="1" w:name="_Toc190779916"/>
+      <w:bookmarkStart w:id="1" w:name="_Toc190449285"/>
+      <w:bookmarkStart w:id="2" w:name="_Toc190779916"/>
       <w:r>
         <w:rPr>
           <w:noProof/>
@@ -85,8 +87,8 @@
           </wp:inline>
         </w:drawing>
       </w:r>
-      <w:bookmarkEnd w:id="0"/>
       <w:bookmarkEnd w:id="1"/>
+      <w:bookmarkEnd w:id="2"/>
     </w:p>
     <w:p>
       <w:pPr>
@@ -373,7 +375,7 @@
       </w:pPr>
       <w:r>
         <w:pict w14:anchorId="14335C16">
-          <v:rect id="_x0000_i1034" style="width:0;height:1.5pt" o:hralign="center" o:hrstd="t" o:hr="t" fillcolor="gray" stroked="f"/>
+          <v:rect id="_x0000_i1026" style="width:0;height:1.5pt" o:hralign="center" o:hrstd="t" o:hr="t" fillcolor="gray" stroked="f"/>
         </w:pict>
       </w:r>
     </w:p>
@@ -2003,7 +2005,21 @@
             <w:rStyle w:val="Kpr"/>
             <w:noProof/>
           </w:rPr>
-          <w:t>6. Test Senaryoları</w:t>
+          <w:t>6. Test Sen</w:t>
+        </w:r>
+        <w:r>
+          <w:rPr>
+            <w:rStyle w:val="Kpr"/>
+            <w:noProof/>
+          </w:rPr>
+          <w:t>a</w:t>
+        </w:r>
+        <w:r>
+          <w:rPr>
+            <w:rStyle w:val="Kpr"/>
+            <w:noProof/>
+          </w:rPr>
+          <w:t>ryoları</w:t>
         </w:r>
         <w:r>
           <w:rPr>
@@ -2075,7 +2091,35 @@
             <w:rStyle w:val="Kpr"/>
             <w:noProof/>
           </w:rPr>
-          <w:t>7. Görsel Modeller ve Diyagramlar</w:t>
+          <w:t>7. Görsel</w:t>
+        </w:r>
+        <w:r>
+          <w:rPr>
+            <w:rStyle w:val="Kpr"/>
+            <w:noProof/>
+          </w:rPr>
+          <w:t xml:space="preserve"> </w:t>
+        </w:r>
+        <w:r>
+          <w:rPr>
+            <w:rStyle w:val="Kpr"/>
+            <w:noProof/>
+          </w:rPr>
+          <w:t>Model</w:t>
+        </w:r>
+        <w:r>
+          <w:rPr>
+            <w:rStyle w:val="Kpr"/>
+            <w:noProof/>
+          </w:rPr>
+          <w:t>l</w:t>
+        </w:r>
+        <w:r>
+          <w:rPr>
+            <w:rStyle w:val="Kpr"/>
+            <w:noProof/>
+          </w:rPr>
+          <w:t>er ve Diyagramlar</w:t>
         </w:r>
         <w:r>
           <w:rPr>
@@ -2089,41 +2133,7 @@
             <w:noProof/>
             <w:webHidden/>
           </w:rPr>
-          <w:fldChar w:fldCharType="begin"/>
-        </w:r>
-        <w:r>
-          <w:rPr>
-            <w:noProof/>
-            <w:webHidden/>
-          </w:rPr>
-          <w:instrText xml:space="preserve"> PAGEREF _Toc190779924 \h </w:instrText>
-        </w:r>
-        <w:r>
-          <w:rPr>
-            <w:noProof/>
-            <w:webHidden/>
-          </w:rPr>
-        </w:r>
-        <w:r>
-          <w:rPr>
-            <w:noProof/>
-            <w:webHidden/>
-          </w:rPr>
-          <w:fldChar w:fldCharType="separate"/>
-        </w:r>
-        <w:r>
-          <w:rPr>
-            <w:noProof/>
-            <w:webHidden/>
-          </w:rPr>
-          <w:t>7</w:t>
-        </w:r>
-        <w:r>
-          <w:rPr>
-            <w:noProof/>
-            <w:webHidden/>
-          </w:rPr>
-          <w:fldChar w:fldCharType="end"/>
+          <w:t>8</w:t>
         </w:r>
       </w:hyperlink>
     </w:p>
@@ -2188,7 +2198,7 @@
             <w:noProof/>
             <w:webHidden/>
           </w:rPr>
-          <w:t>10</w:t>
+          <w:t>11</w:t>
         </w:r>
         <w:r>
           <w:rPr>
@@ -2233,41 +2243,7 @@
             <w:noProof/>
             <w:webHidden/>
           </w:rPr>
-          <w:fldChar w:fldCharType="begin"/>
-        </w:r>
-        <w:r>
-          <w:rPr>
-            <w:noProof/>
-            <w:webHidden/>
-          </w:rPr>
-          <w:instrText xml:space="preserve"> PAGEREF _Toc190779931 \h </w:instrText>
-        </w:r>
-        <w:r>
-          <w:rPr>
-            <w:noProof/>
-            <w:webHidden/>
-          </w:rPr>
-        </w:r>
-        <w:r>
-          <w:rPr>
-            <w:noProof/>
-            <w:webHidden/>
-          </w:rPr>
-          <w:fldChar w:fldCharType="separate"/>
-        </w:r>
-        <w:r>
-          <w:rPr>
-            <w:noProof/>
-            <w:webHidden/>
-          </w:rPr>
-          <w:t>10</w:t>
-        </w:r>
-        <w:r>
-          <w:rPr>
-            <w:noProof/>
-            <w:webHidden/>
-          </w:rPr>
-          <w:fldChar w:fldCharType="end"/>
+          <w:t>11</w:t>
         </w:r>
       </w:hyperlink>
     </w:p>
@@ -2305,41 +2281,7 @@
             <w:noProof/>
             <w:webHidden/>
           </w:rPr>
-          <w:fldChar w:fldCharType="begin"/>
-        </w:r>
-        <w:r>
-          <w:rPr>
-            <w:noProof/>
-            <w:webHidden/>
-          </w:rPr>
-          <w:instrText xml:space="preserve"> PAGEREF _Toc190779932 \h </w:instrText>
-        </w:r>
-        <w:r>
-          <w:rPr>
-            <w:noProof/>
-            <w:webHidden/>
-          </w:rPr>
-        </w:r>
-        <w:r>
-          <w:rPr>
-            <w:noProof/>
-            <w:webHidden/>
-          </w:rPr>
-          <w:fldChar w:fldCharType="separate"/>
-        </w:r>
-        <w:r>
-          <w:rPr>
-            <w:noProof/>
-            <w:webHidden/>
-          </w:rPr>
-          <w:t>10</w:t>
-        </w:r>
-        <w:r>
-          <w:rPr>
-            <w:noProof/>
-            <w:webHidden/>
-          </w:rPr>
-          <w:fldChar w:fldCharType="end"/>
+          <w:t>11</w:t>
         </w:r>
       </w:hyperlink>
     </w:p>
@@ -2359,7 +2301,7 @@
         <w:shd w:val="clear" w:color="auto" w:fill="333333"/>
         <w:jc w:val="center"/>
       </w:pPr>
-      <w:bookmarkStart w:id="2" w:name="_Toc190779917"/>
+      <w:bookmarkStart w:id="3" w:name="_Toc190779917"/>
       <w:r>
         <w:lastRenderedPageBreak/>
         <w:t>1</w:t>
@@ -2370,7 +2312,7 @@
       <w:r>
         <w:t>iriş</w:t>
       </w:r>
-      <w:bookmarkEnd w:id="2"/>
+      <w:bookmarkEnd w:id="3"/>
     </w:p>
     <w:p>
       <w:pPr>
@@ -2535,14 +2477,14 @@
         <w:shd w:val="clear" w:color="auto" w:fill="333333"/>
         <w:jc w:val="center"/>
       </w:pPr>
-      <w:bookmarkStart w:id="3" w:name="_Toc190779918"/>
+      <w:bookmarkStart w:id="4" w:name="_Toc190779918"/>
       <w:r>
         <w:t xml:space="preserve">2. </w:t>
       </w:r>
       <w:r>
         <w:t>Genel Açıklamalar</w:t>
       </w:r>
-      <w:bookmarkEnd w:id="3"/>
+      <w:bookmarkEnd w:id="4"/>
     </w:p>
     <w:p>
       <w:pPr>
@@ -2695,14 +2637,14 @@
         <w:shd w:val="clear" w:color="auto" w:fill="333333"/>
         <w:jc w:val="center"/>
       </w:pPr>
-      <w:bookmarkStart w:id="4" w:name="_Toc190779919"/>
+      <w:bookmarkStart w:id="5" w:name="_Toc190779919"/>
       <w:r>
         <w:t xml:space="preserve">3. </w:t>
       </w:r>
       <w:r>
         <w:t>Fonksiyonel Gereksinimler</w:t>
       </w:r>
-      <w:bookmarkEnd w:id="4"/>
+      <w:bookmarkEnd w:id="5"/>
     </w:p>
     <w:p>
       <w:pPr>
@@ -4020,7 +3962,7 @@
         <w:shd w:val="clear" w:color="auto" w:fill="333333"/>
         <w:jc w:val="center"/>
       </w:pPr>
-      <w:bookmarkStart w:id="5" w:name="_Toc190779920"/>
+      <w:bookmarkStart w:id="6" w:name="_Toc190779920"/>
       <w:r>
         <w:t xml:space="preserve">4. </w:t>
       </w:r>
@@ -4030,7 +3972,7 @@
       <w:r>
         <w:t>Sınıf Tanımlamaları</w:t>
       </w:r>
-      <w:bookmarkEnd w:id="5"/>
+      <w:bookmarkEnd w:id="6"/>
     </w:p>
     <w:tbl>
       <w:tblPr>
@@ -4143,29 +4085,29 @@
         <w:ind w:left="360"/>
         <w:jc w:val="center"/>
       </w:pPr>
-      <w:bookmarkStart w:id="6" w:name="_Toc190779921"/>
+      <w:bookmarkStart w:id="7" w:name="_Toc190779921"/>
       <w:r>
         <w:t xml:space="preserve">5. </w:t>
       </w:r>
       <w:r>
         <w:t>Arayüz Tanımlamaları</w:t>
       </w:r>
-      <w:bookmarkEnd w:id="6"/>
+      <w:bookmarkEnd w:id="7"/>
     </w:p>
     <w:p>
       <w:pPr>
         <w:pStyle w:val="Balk3"/>
         <w:ind w:firstLine="360"/>
       </w:pPr>
-      <w:bookmarkStart w:id="7" w:name="_Toc190449291"/>
-      <w:bookmarkStart w:id="8" w:name="_Toc190779755"/>
-      <w:bookmarkStart w:id="9" w:name="_Toc244519343"/>
+      <w:bookmarkStart w:id="8" w:name="_Toc190449291"/>
+      <w:bookmarkStart w:id="9" w:name="_Toc190779755"/>
       <w:bookmarkStart w:id="10" w:name="_Toc190779922"/>
+      <w:bookmarkStart w:id="11" w:name="_Toc244519343"/>
       <w:r>
         <w:t>Abstract_MotorDriver</w:t>
       </w:r>
-      <w:bookmarkEnd w:id="7"/>
       <w:bookmarkEnd w:id="8"/>
+      <w:bookmarkEnd w:id="9"/>
       <w:bookmarkEnd w:id="10"/>
     </w:p>
     <w:tbl>
@@ -4376,7 +4318,7 @@
           </w:p>
         </w:tc>
       </w:tr>
-      <w:bookmarkEnd w:id="9"/>
+      <w:bookmarkEnd w:id="11"/>
     </w:tbl>
     <w:p>
       <w:pPr>
@@ -4391,7 +4333,7 @@
         <w:shd w:val="clear" w:color="auto" w:fill="333333"/>
         <w:jc w:val="center"/>
       </w:pPr>
-      <w:bookmarkStart w:id="11" w:name="_Toc190779923"/>
+      <w:bookmarkStart w:id="12" w:name="_Toc190779923"/>
       <w:r>
         <w:t>6</w:t>
       </w:r>
@@ -4407,8 +4349,542 @@
       <w:r>
         <w:t>ı</w:t>
       </w:r>
-      <w:bookmarkEnd w:id="11"/>
-    </w:p>
+      <w:bookmarkEnd w:id="12"/>
+    </w:p>
+    <w:p>
+      <w:pPr>
+        <w:rPr>
+          <w:rFonts w:ascii="Arial" w:hAnsi="Arial" w:cs="Arial"/>
+          <w:sz w:val="26"/>
+          <w:szCs w:val="26"/>
+        </w:rPr>
+      </w:pPr>
+    </w:p>
+    <w:p>
+      <w:pPr>
+        <w:rPr>
+          <w:rFonts w:ascii="Arial" w:hAnsi="Arial" w:cs="Arial"/>
+          <w:b/>
+          <w:bCs/>
+          <w:sz w:val="26"/>
+          <w:szCs w:val="26"/>
+        </w:rPr>
+      </w:pPr>
+      <w:proofErr w:type="spellStart"/>
+      <w:r>
+        <w:rPr>
+          <w:rStyle w:val="Balk3Char"/>
+          <w:lang w:val="tr-TR"/>
+        </w:rPr>
+        <w:t>Senarya</w:t>
+      </w:r>
+      <w:proofErr w:type="spellEnd"/>
+      <w:r>
+        <w:rPr>
+          <w:rStyle w:val="Balk3Char"/>
+          <w:lang w:val="tr-TR"/>
+        </w:rPr>
+        <w:t xml:space="preserve"> A:</w:t>
+      </w:r>
+      <w:r>
+        <w:t xml:space="preserve"> </w:t>
+      </w:r>
+      <w:r>
+        <w:rPr>
+          <w:rFonts w:ascii="Arial" w:hAnsi="Arial" w:cs="Arial"/>
+          <w:b/>
+          <w:bCs/>
+          <w:sz w:val="26"/>
+          <w:szCs w:val="26"/>
+        </w:rPr>
+        <w:t>Acceleration</w:t>
+      </w:r>
+      <w:r>
+        <w:rPr>
+          <w:rFonts w:ascii="Arial" w:hAnsi="Arial" w:cs="Arial"/>
+          <w:b/>
+          <w:bCs/>
+          <w:sz w:val="26"/>
+          <w:szCs w:val="26"/>
+        </w:rPr>
+        <w:t xml:space="preserve"> test</w:t>
+      </w:r>
+    </w:p>
+    <w:p>
+      <w:pPr>
+        <w:numPr>
+          <w:ilvl w:val="0"/>
+          <w:numId w:val="111"/>
+        </w:numPr>
+      </w:pPr>
+      <w:r>
+        <w:rPr>
+          <w:b/>
+          <w:bCs/>
+        </w:rPr>
+        <w:t>Başlangıç:</w:t>
+      </w:r>
+      <w:r>
+        <w:t xml:space="preserve"> Program ilk başlatıldığında hız kontrolü yapılmaya başlanır ve başlangıç hızı 2048 olarak ayarlanır.</w:t>
+      </w:r>
+    </w:p>
+    <w:p>
+      <w:pPr>
+        <w:numPr>
+          <w:ilvl w:val="0"/>
+          <w:numId w:val="111"/>
+        </w:numPr>
+      </w:pPr>
+      <w:r>
+        <w:rPr>
+          <w:b/>
+          <w:bCs/>
+        </w:rPr>
+        <w:t>İşlem Adımları:</w:t>
+      </w:r>
+    </w:p>
+    <w:p>
+      <w:pPr>
+        <w:numPr>
+          <w:ilvl w:val="1"/>
+          <w:numId w:val="111"/>
+        </w:numPr>
+      </w:pPr>
+      <w:r>
+        <w:t xml:space="preserve">Başlangıç hızının doğru ayarlandığından emin olmak için </w:t>
+      </w:r>
+      <w:proofErr w:type="spellStart"/>
+      <w:r>
+        <w:t>RawSpeedInterface.writeRawSpeed</w:t>
+      </w:r>
+      <w:proofErr w:type="spellEnd"/>
+      <w:r>
+        <w:t xml:space="preserve">(2048); kullanılır ve </w:t>
+      </w:r>
+      <w:proofErr w:type="spellStart"/>
+      <w:r>
+        <w:t>SpeedControlManager_</w:t>
+      </w:r>
+      <w:proofErr w:type="gramStart"/>
+      <w:r>
+        <w:t>ruUpdate</w:t>
+      </w:r>
+      <w:proofErr w:type="spellEnd"/>
+      <w:r>
+        <w:t>(</w:t>
+      </w:r>
+      <w:proofErr w:type="gramEnd"/>
+      <w:r>
+        <w:t>); çağrılarak hızın normalize olup olmadığı kontrol edilir.</w:t>
+      </w:r>
+    </w:p>
+    <w:p>
+      <w:pPr>
+        <w:numPr>
+          <w:ilvl w:val="1"/>
+          <w:numId w:val="111"/>
+        </w:numPr>
+      </w:pPr>
+      <w:r>
+        <w:t xml:space="preserve">Sonrasında, hız güncellenmeye başlar. Bu işlem, </w:t>
+      </w:r>
+      <w:proofErr w:type="spellStart"/>
+      <w:r>
+        <w:t>SpeedControlManager_</w:t>
+      </w:r>
+      <w:proofErr w:type="gramStart"/>
+      <w:r>
+        <w:t>ruRefresh</w:t>
+      </w:r>
+      <w:proofErr w:type="spellEnd"/>
+      <w:r>
+        <w:t>(</w:t>
+      </w:r>
+      <w:proofErr w:type="gramEnd"/>
+      <w:r>
+        <w:t>); fonksiyonu ile her bir iterasyonda tekrar edilir.</w:t>
+      </w:r>
+    </w:p>
+    <w:p>
+      <w:pPr>
+        <w:numPr>
+          <w:ilvl w:val="1"/>
+          <w:numId w:val="111"/>
+        </w:numPr>
+      </w:pPr>
+      <w:r>
+        <w:t xml:space="preserve">100 iterasyon boyunca hız güncellenir. Bu iterasyonlarda her adımda sistemin mevcut durumu, </w:t>
+      </w:r>
+      <w:proofErr w:type="spellStart"/>
+      <w:proofErr w:type="gramStart"/>
+      <w:r>
+        <w:t>toString</w:t>
+      </w:r>
+      <w:proofErr w:type="spellEnd"/>
+      <w:r>
+        <w:t>(</w:t>
+      </w:r>
+      <w:proofErr w:type="gramEnd"/>
+      <w:r>
+        <w:t>) fonksiyonu ile konsola yazdırılır, böylece hızın nasıl değiştiği gözlemlenir.</w:t>
+      </w:r>
+    </w:p>
+    <w:p>
+      <w:pPr>
+        <w:numPr>
+          <w:ilvl w:val="1"/>
+          <w:numId w:val="111"/>
+        </w:numPr>
+      </w:pPr>
+      <w:r>
+        <w:rPr>
+          <w:b/>
+          <w:bCs/>
+        </w:rPr>
+        <w:t>Fren Testi:</w:t>
+      </w:r>
+    </w:p>
+    <w:p>
+      <w:pPr>
+        <w:numPr>
+          <w:ilvl w:val="2"/>
+          <w:numId w:val="111"/>
+        </w:numPr>
+      </w:pPr>
+      <w:r>
+        <w:t xml:space="preserve">30. iterasyona geldiğinde, </w:t>
+      </w:r>
+      <w:proofErr w:type="spellStart"/>
+      <w:r>
+        <w:t>scm</w:t>
+      </w:r>
+      <w:proofErr w:type="spellEnd"/>
+      <w:r>
+        <w:t>-&gt;</w:t>
+      </w:r>
+      <w:proofErr w:type="spellStart"/>
+      <w:r>
+        <w:t>getConfig</w:t>
+      </w:r>
+      <w:proofErr w:type="spellEnd"/>
+      <w:r>
+        <w:t>(</w:t>
+      </w:r>
+      <w:proofErr w:type="gramStart"/>
+      <w:r>
+        <w:t>).</w:t>
+      </w:r>
+      <w:proofErr w:type="spellStart"/>
+      <w:r>
+        <w:t>setBrake</w:t>
+      </w:r>
+      <w:proofErr w:type="spellEnd"/>
+      <w:proofErr w:type="gramEnd"/>
+      <w:r>
+        <w:t>(BRAKE_ENABLE); ile fren sistemi devreye alınır. Bu, aracın hızının artmasına engel olur veya frenleme yapar.</w:t>
+      </w:r>
+    </w:p>
+    <w:p>
+      <w:pPr>
+        <w:numPr>
+          <w:ilvl w:val="2"/>
+          <w:numId w:val="111"/>
+        </w:numPr>
+      </w:pPr>
+    </w:p>
+    <w:p>
+      <w:pPr>
+        <w:numPr>
+          <w:ilvl w:val="3"/>
+          <w:numId w:val="111"/>
+        </w:numPr>
+      </w:pPr>
+      <w:proofErr w:type="gramStart"/>
+      <w:r>
+        <w:t>iterasyonda</w:t>
+      </w:r>
+      <w:proofErr w:type="gramEnd"/>
+      <w:r>
+        <w:t xml:space="preserve"> ise </w:t>
+      </w:r>
+      <w:proofErr w:type="spellStart"/>
+      <w:r>
+        <w:t>scm</w:t>
+      </w:r>
+      <w:proofErr w:type="spellEnd"/>
+      <w:r>
+        <w:t>-&gt;</w:t>
+      </w:r>
+      <w:proofErr w:type="spellStart"/>
+      <w:r>
+        <w:t>getConfig</w:t>
+      </w:r>
+      <w:proofErr w:type="spellEnd"/>
+      <w:r>
+        <w:t>().</w:t>
+      </w:r>
+      <w:proofErr w:type="spellStart"/>
+      <w:r>
+        <w:t>setBrake</w:t>
+      </w:r>
+      <w:proofErr w:type="spellEnd"/>
+      <w:r>
+        <w:t>(BRAKE_DISABLE); komutu ile fren kaldırılır ve hız tekrar artırılabilir.</w:t>
+      </w:r>
+    </w:p>
+    <w:p>
+      <w:pPr>
+        <w:numPr>
+          <w:ilvl w:val="1"/>
+          <w:numId w:val="111"/>
+        </w:numPr>
+      </w:pPr>
+      <w:r>
+        <w:t>Test tamamlanana kadar, hızın zaman içindeki değişimi izlenir ve fren sisteminin hızlanma üzerindeki etkisi gözlemlenir.</w:t>
+      </w:r>
+    </w:p>
+    <w:p>
+      <w:r>
+        <w:rPr>
+          <w:b/>
+          <w:bCs/>
+        </w:rPr>
+        <w:t>Amaç:</w:t>
+      </w:r>
+      <w:r>
+        <w:t xml:space="preserve"> Bu testin amacı, hızlanma süreci sırasında fren sisteminin etkisini gözlemlemek ve hızın zamanla nasıl değiştiğini takip etmektir.</w:t>
+      </w:r>
+    </w:p>
+    <w:p>
+      <w:pPr>
+        <w:rPr>
+          <w:rFonts w:ascii="Arial" w:hAnsi="Arial" w:cs="Arial"/>
+          <w:b/>
+          <w:bCs/>
+          <w:sz w:val="26"/>
+          <w:szCs w:val="26"/>
+        </w:rPr>
+      </w:pPr>
+      <w:proofErr w:type="spellStart"/>
+      <w:r>
+        <w:rPr>
+          <w:rStyle w:val="Balk3Char"/>
+          <w:lang w:val="tr-TR"/>
+        </w:rPr>
+        <w:t>Senarya</w:t>
+      </w:r>
+      <w:proofErr w:type="spellEnd"/>
+      <w:r>
+        <w:rPr>
+          <w:rStyle w:val="Balk3Char"/>
+          <w:lang w:val="tr-TR"/>
+        </w:rPr>
+        <w:t xml:space="preserve"> </w:t>
+      </w:r>
+      <w:r>
+        <w:rPr>
+          <w:rStyle w:val="Balk3Char"/>
+          <w:lang w:val="tr-TR"/>
+        </w:rPr>
+        <w:t>B</w:t>
+      </w:r>
+      <w:r>
+        <w:rPr>
+          <w:rStyle w:val="Balk3Char"/>
+          <w:lang w:val="tr-TR"/>
+        </w:rPr>
+        <w:t>:</w:t>
+      </w:r>
+      <w:r>
+        <w:t xml:space="preserve"> </w:t>
+      </w:r>
+      <w:proofErr w:type="spellStart"/>
+      <w:r>
+        <w:rPr>
+          <w:rFonts w:ascii="Arial" w:hAnsi="Arial" w:cs="Arial"/>
+          <w:b/>
+          <w:bCs/>
+          <w:sz w:val="26"/>
+          <w:szCs w:val="26"/>
+        </w:rPr>
+        <w:t>Deceleration</w:t>
+      </w:r>
+      <w:proofErr w:type="spellEnd"/>
+      <w:r>
+        <w:rPr>
+          <w:rFonts w:ascii="Arial" w:hAnsi="Arial" w:cs="Arial"/>
+          <w:b/>
+          <w:bCs/>
+          <w:sz w:val="26"/>
+          <w:szCs w:val="26"/>
+        </w:rPr>
+        <w:t xml:space="preserve"> </w:t>
+      </w:r>
+      <w:r>
+        <w:rPr>
+          <w:rFonts w:ascii="Arial" w:hAnsi="Arial" w:cs="Arial"/>
+          <w:b/>
+          <w:bCs/>
+          <w:sz w:val="26"/>
+          <w:szCs w:val="26"/>
+        </w:rPr>
+        <w:t>test</w:t>
+      </w:r>
+    </w:p>
+    <w:p>
+      <w:pPr>
+        <w:numPr>
+          <w:ilvl w:val="0"/>
+          <w:numId w:val="112"/>
+        </w:numPr>
+      </w:pPr>
+      <w:r>
+        <w:rPr>
+          <w:b/>
+          <w:bCs/>
+        </w:rPr>
+        <w:t>Başlangıç:</w:t>
+      </w:r>
+      <w:r>
+        <w:t xml:space="preserve"> Hızlanma testinin ardından, sistemin hızının nasıl yavaşlayacağı kontrol edilmek istenir.</w:t>
+      </w:r>
+    </w:p>
+    <w:p>
+      <w:pPr>
+        <w:numPr>
+          <w:ilvl w:val="0"/>
+          <w:numId w:val="112"/>
+        </w:numPr>
+      </w:pPr>
+      <w:r>
+        <w:rPr>
+          <w:b/>
+          <w:bCs/>
+        </w:rPr>
+        <w:t>İşlem Adımları:</w:t>
+      </w:r>
+    </w:p>
+    <w:p>
+      <w:pPr>
+        <w:numPr>
+          <w:ilvl w:val="1"/>
+          <w:numId w:val="112"/>
+        </w:numPr>
+      </w:pPr>
+      <w:r>
+        <w:t xml:space="preserve">Yavaşlama testi öncesinde, hedef hız 2048'den 1024'e düşürülür. Bu, </w:t>
+      </w:r>
+      <w:proofErr w:type="spellStart"/>
+      <w:r>
+        <w:t>scm</w:t>
+      </w:r>
+      <w:proofErr w:type="spellEnd"/>
+      <w:r>
+        <w:t>-&gt;</w:t>
+      </w:r>
+      <w:proofErr w:type="spellStart"/>
+      <w:r>
+        <w:t>IRawSpeed</w:t>
+      </w:r>
+      <w:proofErr w:type="spellEnd"/>
+      <w:r>
+        <w:t>-&gt;</w:t>
+      </w:r>
+      <w:proofErr w:type="spellStart"/>
+      <w:proofErr w:type="gramStart"/>
+      <w:r>
+        <w:t>writeRawSpeed</w:t>
+      </w:r>
+      <w:proofErr w:type="spellEnd"/>
+      <w:r>
+        <w:t>(</w:t>
+      </w:r>
+      <w:proofErr w:type="gramEnd"/>
+      <w:r>
+        <w:t>1024); komutu ile yapılır.</w:t>
+      </w:r>
+    </w:p>
+    <w:p>
+      <w:pPr>
+        <w:numPr>
+          <w:ilvl w:val="1"/>
+          <w:numId w:val="112"/>
+        </w:numPr>
+      </w:pPr>
+      <w:r>
+        <w:t xml:space="preserve">Ardından </w:t>
+      </w:r>
+      <w:proofErr w:type="spellStart"/>
+      <w:r>
+        <w:t>SpeedControlManager_</w:t>
+      </w:r>
+      <w:proofErr w:type="gramStart"/>
+      <w:r>
+        <w:t>ruUpdate</w:t>
+      </w:r>
+      <w:proofErr w:type="spellEnd"/>
+      <w:r>
+        <w:t>(</w:t>
+      </w:r>
+      <w:proofErr w:type="gramEnd"/>
+      <w:r>
+        <w:t>); çağrılır ve hızın yeni hedefe göre normalize edilip edilmediği kontrol edilir.</w:t>
+      </w:r>
+    </w:p>
+    <w:p>
+      <w:pPr>
+        <w:numPr>
+          <w:ilvl w:val="1"/>
+          <w:numId w:val="112"/>
+        </w:numPr>
+      </w:pPr>
+      <w:r>
+        <w:t xml:space="preserve">Yeni hedef hız, 1024 olarak ayarlandıktan sonra tekrar </w:t>
+      </w:r>
+      <w:proofErr w:type="spellStart"/>
+      <w:r>
+        <w:t>SpeedControlManager_</w:t>
+      </w:r>
+      <w:proofErr w:type="gramStart"/>
+      <w:r>
+        <w:t>ruRefresh</w:t>
+      </w:r>
+      <w:proofErr w:type="spellEnd"/>
+      <w:r>
+        <w:t>(</w:t>
+      </w:r>
+      <w:proofErr w:type="gramEnd"/>
+      <w:r>
+        <w:t>); fonksiyonu ile hız güncellenir ve 100 iterasyon boyunca bu işlem tekrarlanır.</w:t>
+      </w:r>
+    </w:p>
+    <w:p>
+      <w:pPr>
+        <w:numPr>
+          <w:ilvl w:val="1"/>
+          <w:numId w:val="112"/>
+        </w:numPr>
+      </w:pPr>
+      <w:r>
+        <w:t>Her iterasyonda, hızın nasıl değiştiği gözlemlenir. Hedef hızdaki azalma, sistemin yavaşlaması gerektiğini gösterir.</w:t>
+      </w:r>
+    </w:p>
+    <w:p>
+      <w:r>
+        <w:rPr>
+          <w:b/>
+          <w:bCs/>
+        </w:rPr>
+        <w:t>Amaç:</w:t>
+      </w:r>
+      <w:r>
+        <w:t xml:space="preserve"> Bu testin amacı, hedef hızda yapılan değişikliğin (hız düşürme) sisteme nasıl yansıdığını görmek ve yavaşlama sürecinin düzgün bir şekilde gerçekleşip gerçekleşmediğini test etmektir.</w:t>
+      </w:r>
+    </w:p>
+    <w:p/>
+    <w:p/>
+    <w:p/>
+    <w:p/>
     <w:p/>
     <w:p/>
     <w:p>
@@ -4417,8 +4893,9 @@
         <w:shd w:val="clear" w:color="auto" w:fill="333333"/>
         <w:jc w:val="center"/>
       </w:pPr>
-      <w:bookmarkStart w:id="12" w:name="_Toc190779924"/>
-      <w:r>
+      <w:bookmarkStart w:id="13" w:name="_Toc190779924"/>
+      <w:r>
+        <w:lastRenderedPageBreak/>
         <w:t>7</w:t>
       </w:r>
       <w:r>
@@ -4427,7 +4904,7 @@
       <w:r>
         <w:t>Görsel Modeller ve Diyagramlar</w:t>
       </w:r>
-      <w:bookmarkEnd w:id="12"/>
+      <w:bookmarkEnd w:id="13"/>
     </w:p>
     <w:p>
       <w:pPr>
@@ -4438,7 +4915,9 @@
           <w:lang w:val="tr-TR"/>
         </w:rPr>
       </w:pPr>
-      <w:bookmarkStart w:id="13" w:name="_Toc190449294"/>
+      <w:bookmarkStart w:id="14" w:name="_Toc190449294"/>
+      <w:bookmarkStart w:id="15" w:name="_Toc190779758"/>
+      <w:bookmarkStart w:id="16" w:name="_Toc190779925"/>
       <w:r>
         <w:rPr>
           <w:rStyle w:val="Balk3Char"/>
@@ -4446,18 +4925,18 @@
           <w:lang w:val="tr-TR"/>
         </w:rPr>
         <w:drawing>
-          <wp:anchor distT="0" distB="0" distL="114300" distR="114300" simplePos="0" relativeHeight="251658240" behindDoc="0" locked="0" layoutInCell="1" allowOverlap="1" wp14:anchorId="46CB530A" wp14:editId="670C0FDC">
+          <wp:anchor distT="0" distB="0" distL="114300" distR="114300" simplePos="0" relativeHeight="251659264" behindDoc="0" locked="0" layoutInCell="1" allowOverlap="1" wp14:anchorId="7DFA4B7C" wp14:editId="4D7F38F3">
             <wp:simplePos x="0" y="0"/>
             <wp:positionH relativeFrom="page">
-              <wp:align>center</wp:align>
+              <wp:posOffset>1089660</wp:posOffset>
             </wp:positionH>
-            <wp:positionV relativeFrom="margin">
-              <wp:posOffset>2271395</wp:posOffset>
+            <wp:positionV relativeFrom="page">
+              <wp:posOffset>1432560</wp:posOffset>
             </wp:positionV>
-            <wp:extent cx="7108190" cy="6084570"/>
-            <wp:effectExtent l="0" t="0" r="0" b="0"/>
+            <wp:extent cx="5539740" cy="4741986"/>
+            <wp:effectExtent l="0" t="0" r="3810" b="1905"/>
             <wp:wrapSquare wrapText="bothSides"/>
-            <wp:docPr id="910217418" name="Resim 2"/>
+            <wp:docPr id="910217418" name="Resim 2" descr="metin, diyagram, çizgi, yazı tipi içeren bir resim&#10;&#10;Yapay zeka tarafından oluşturulan içerik yanlış olabilir."/>
             <wp:cNvGraphicFramePr>
               <a:graphicFrameLocks xmlns:a="http://schemas.openxmlformats.org/drawingml/2006/main" noChangeAspect="1"/>
             </wp:cNvGraphicFramePr>
@@ -4465,13 +4944,13 @@
               <a:graphicData uri="http://schemas.openxmlformats.org/drawingml/2006/picture">
                 <pic:pic xmlns:pic="http://schemas.openxmlformats.org/drawingml/2006/picture">
                   <pic:nvPicPr>
-                    <pic:cNvPr id="0" name="Picture 4"/>
+                    <pic:cNvPr id="910217418" name="Resim 2" descr="metin, diyagram, çizgi, yazı tipi içeren bir resim&#10;&#10;Yapay zeka tarafından oluşturulan içerik yanlış olabilir."/>
                     <pic:cNvPicPr>
                       <a:picLocks noChangeAspect="1" noChangeArrowheads="1"/>
                     </pic:cNvPicPr>
                   </pic:nvPicPr>
                   <pic:blipFill>
-                    <a:blip r:embed="rId9">
+                    <a:blip r:embed="rId9" cstate="print">
                       <a:extLst>
                         <a:ext uri="{28A0092B-C50C-407E-A947-70E740481C1C}">
                           <a14:useLocalDpi xmlns:a14="http://schemas.microsoft.com/office/drawing/2010/main" val="0"/>
@@ -4486,7 +4965,7 @@
                   <pic:spPr bwMode="auto">
                     <a:xfrm>
                       <a:off x="0" y="0"/>
-                      <a:ext cx="7108190" cy="6084570"/>
+                      <a:ext cx="5539740" cy="4741986"/>
                     </a:xfrm>
                     <a:prstGeom prst="rect">
                       <a:avLst/>
@@ -4505,8 +4984,6 @@
           </wp:anchor>
         </w:drawing>
       </w:r>
-      <w:bookmarkStart w:id="14" w:name="_Toc190779758"/>
-      <w:bookmarkStart w:id="15" w:name="_Toc190779925"/>
       <w:r>
         <w:rPr>
           <w:rStyle w:val="Balk3Char"/>
@@ -4526,24 +5003,34 @@
           <w:rStyle w:val="Balk3Char"/>
           <w:lang w:val="tr-TR"/>
         </w:rPr>
-        <w:t>UML Diagram</w:t>
-      </w:r>
-      <w:bookmarkEnd w:id="13"/>
+        <w:t xml:space="preserve">UML </w:t>
+      </w:r>
+      <w:proofErr w:type="spellStart"/>
+      <w:r>
+        <w:rPr>
+          <w:rStyle w:val="Balk3Char"/>
+          <w:lang w:val="tr-TR"/>
+        </w:rPr>
+        <w:t>Diagram</w:t>
+      </w:r>
       <w:bookmarkEnd w:id="14"/>
       <w:bookmarkEnd w:id="15"/>
-    </w:p>
-    <w:p>
-      <w:pPr>
-        <w:pStyle w:val="NormalWeb"/>
+      <w:bookmarkEnd w:id="16"/>
+      <w:proofErr w:type="spellEnd"/>
+    </w:p>
+    <w:p>
+      <w:pPr>
         <w:rPr>
           <w:rStyle w:val="Balk3Char"/>
           <w:lang w:val="tr-TR"/>
         </w:rPr>
       </w:pPr>
-    </w:p>
-    <w:p>
-      <w:pPr>
-        <w:pStyle w:val="NormalWeb"/>
+      <w:bookmarkStart w:id="17" w:name="_Toc190449295"/>
+      <w:bookmarkStart w:id="18" w:name="_Toc190779759"/>
+      <w:bookmarkStart w:id="19" w:name="_Toc190779926"/>
+    </w:p>
+    <w:p>
+      <w:pPr>
         <w:rPr>
           <w:rStyle w:val="Balk3Char"/>
           <w:lang w:val="tr-TR"/>
@@ -4557,56 +5044,257 @@
           <w:lang w:val="tr-TR"/>
         </w:rPr>
       </w:pPr>
-      <w:bookmarkStart w:id="16" w:name="_Toc190449295"/>
-      <w:bookmarkStart w:id="17" w:name="_Toc190779759"/>
-      <w:bookmarkStart w:id="18" w:name="_Toc190779926"/>
-      <w:r>
+    </w:p>
+    <w:p>
+      <w:pPr>
         <w:rPr>
           <w:rStyle w:val="Balk3Char"/>
           <w:lang w:val="tr-TR"/>
         </w:rPr>
-        <w:lastRenderedPageBreak/>
-        <w:t>7.2</w:t>
-      </w:r>
-      <w:r>
+      </w:pPr>
+    </w:p>
+    <w:p>
+      <w:pPr>
         <w:rPr>
           <w:rStyle w:val="Balk3Char"/>
           <w:lang w:val="tr-TR"/>
         </w:rPr>
-        <w:t>.1</w:t>
-      </w:r>
-      <w:r>
+      </w:pPr>
+    </w:p>
+    <w:p>
+      <w:pPr>
         <w:rPr>
           <w:rStyle w:val="Balk3Char"/>
           <w:lang w:val="tr-TR"/>
         </w:rPr>
-        <w:t xml:space="preserve"> </w:t>
-      </w:r>
-      <w:r>
+      </w:pPr>
+    </w:p>
+    <w:p>
+      <w:pPr>
         <w:rPr>
           <w:rStyle w:val="Balk3Char"/>
           <w:lang w:val="tr-TR"/>
         </w:rPr>
-        <w:t>SpeedControl</w:t>
-      </w:r>
-      <w:r>
+      </w:pPr>
+    </w:p>
+    <w:p>
+      <w:pPr>
         <w:rPr>
           <w:rStyle w:val="Balk3Char"/>
           <w:lang w:val="tr-TR"/>
         </w:rPr>
-        <w:t>Manager_ruInitialisation Activity Diagram</w:t>
-      </w:r>
-      <w:bookmarkEnd w:id="16"/>
+      </w:pPr>
+    </w:p>
+    <w:p>
+      <w:pPr>
+        <w:rPr>
+          <w:rStyle w:val="Balk3Char"/>
+          <w:lang w:val="tr-TR"/>
+        </w:rPr>
+      </w:pPr>
+    </w:p>
+    <w:p>
+      <w:pPr>
+        <w:rPr>
+          <w:rStyle w:val="Balk3Char"/>
+          <w:lang w:val="tr-TR"/>
+        </w:rPr>
+      </w:pPr>
+    </w:p>
+    <w:p>
+      <w:pPr>
+        <w:rPr>
+          <w:rStyle w:val="Balk3Char"/>
+          <w:lang w:val="tr-TR"/>
+        </w:rPr>
+      </w:pPr>
+    </w:p>
+    <w:p>
+      <w:pPr>
+        <w:rPr>
+          <w:rStyle w:val="Balk3Char"/>
+          <w:lang w:val="tr-TR"/>
+        </w:rPr>
+      </w:pPr>
+    </w:p>
+    <w:p>
+      <w:pPr>
+        <w:rPr>
+          <w:rStyle w:val="Balk3Char"/>
+          <w:lang w:val="tr-TR"/>
+        </w:rPr>
+      </w:pPr>
+    </w:p>
+    <w:p>
+      <w:pPr>
+        <w:rPr>
+          <w:rStyle w:val="Balk3Char"/>
+          <w:lang w:val="tr-TR"/>
+        </w:rPr>
+      </w:pPr>
+    </w:p>
+    <w:p>
+      <w:pPr>
+        <w:rPr>
+          <w:rStyle w:val="Balk3Char"/>
+          <w:lang w:val="tr-TR"/>
+        </w:rPr>
+      </w:pPr>
+    </w:p>
+    <w:p>
+      <w:pPr>
+        <w:rPr>
+          <w:rStyle w:val="Balk3Char"/>
+          <w:lang w:val="tr-TR"/>
+        </w:rPr>
+      </w:pPr>
+    </w:p>
+    <w:p>
+      <w:pPr>
+        <w:rPr>
+          <w:rStyle w:val="Balk3Char"/>
+          <w:lang w:val="tr-TR"/>
+        </w:rPr>
+      </w:pPr>
+    </w:p>
+    <w:p>
+      <w:pPr>
+        <w:rPr>
+          <w:rStyle w:val="Balk3Char"/>
+          <w:lang w:val="tr-TR"/>
+        </w:rPr>
+      </w:pPr>
+    </w:p>
+    <w:p>
+      <w:pPr>
+        <w:rPr>
+          <w:rStyle w:val="Balk3Char"/>
+          <w:lang w:val="tr-TR"/>
+        </w:rPr>
+      </w:pPr>
+    </w:p>
+    <w:p>
+      <w:pPr>
+        <w:rPr>
+          <w:rStyle w:val="Balk3Char"/>
+          <w:lang w:val="tr-TR"/>
+        </w:rPr>
+      </w:pPr>
+    </w:p>
+    <w:p>
+      <w:pPr>
+        <w:rPr>
+          <w:rStyle w:val="Balk3Char"/>
+          <w:lang w:val="tr-TR"/>
+        </w:rPr>
+      </w:pPr>
+    </w:p>
+    <w:p>
+      <w:pPr>
+        <w:rPr>
+          <w:rStyle w:val="Balk3Char"/>
+          <w:lang w:val="tr-TR"/>
+        </w:rPr>
+      </w:pPr>
+    </w:p>
+    <w:p>
+      <w:pPr>
+        <w:rPr>
+          <w:rStyle w:val="Balk3Char"/>
+          <w:lang w:val="tr-TR"/>
+        </w:rPr>
+      </w:pPr>
+    </w:p>
+    <w:p>
+      <w:pPr>
+        <w:rPr>
+          <w:rStyle w:val="Balk3Char"/>
+          <w:lang w:val="tr-TR"/>
+        </w:rPr>
+      </w:pPr>
+    </w:p>
+    <w:p>
+      <w:pPr>
+        <w:rPr>
+          <w:rStyle w:val="Balk3Char"/>
+          <w:lang w:val="tr-TR"/>
+        </w:rPr>
+      </w:pPr>
+    </w:p>
+    <w:p>
+      <w:pPr>
+        <w:rPr>
+          <w:rStyle w:val="Balk3Char"/>
+          <w:lang w:val="tr-TR"/>
+        </w:rPr>
+      </w:pPr>
+    </w:p>
+    <w:p>
+      <w:pPr>
+        <w:rPr>
+          <w:rFonts w:ascii="Arial" w:hAnsi="Arial" w:cs="Arial"/>
+          <w:b/>
+          <w:bCs/>
+          <w:sz w:val="26"/>
+          <w:szCs w:val="26"/>
+        </w:rPr>
+      </w:pPr>
+      <w:r>
+        <w:rPr>
+          <w:rStyle w:val="Balk3Char"/>
+          <w:lang w:val="tr-TR"/>
+        </w:rPr>
+        <w:t>7.2</w:t>
+      </w:r>
+      <w:r>
+        <w:rPr>
+          <w:rStyle w:val="Balk3Char"/>
+          <w:lang w:val="tr-TR"/>
+        </w:rPr>
+        <w:t>.1</w:t>
+      </w:r>
+      <w:r>
+        <w:rPr>
+          <w:rStyle w:val="Balk3Char"/>
+          <w:lang w:val="tr-TR"/>
+        </w:rPr>
+        <w:t xml:space="preserve"> </w:t>
+      </w:r>
+      <w:proofErr w:type="spellStart"/>
+      <w:r>
+        <w:rPr>
+          <w:rStyle w:val="Balk3Char"/>
+          <w:lang w:val="tr-TR"/>
+        </w:rPr>
+        <w:t>SpeedControl</w:t>
+      </w:r>
+      <w:r>
+        <w:rPr>
+          <w:rStyle w:val="Balk3Char"/>
+          <w:lang w:val="tr-TR"/>
+        </w:rPr>
+        <w:t>Manager_ruInitialisation</w:t>
+      </w:r>
+      <w:proofErr w:type="spellEnd"/>
+      <w:r>
+        <w:rPr>
+          <w:rStyle w:val="Balk3Char"/>
+          <w:lang w:val="tr-TR"/>
+        </w:rPr>
+        <w:t xml:space="preserve"> Activity </w:t>
+      </w:r>
+      <w:proofErr w:type="spellStart"/>
+      <w:r>
+        <w:rPr>
+          <w:rStyle w:val="Balk3Char"/>
+          <w:lang w:val="tr-TR"/>
+        </w:rPr>
+        <w:t>Diagram</w:t>
+      </w:r>
       <w:bookmarkEnd w:id="17"/>
       <w:bookmarkEnd w:id="18"/>
-    </w:p>
-    <w:p>
-      <w:pPr>
-        <w:rPr>
-          <w:rStyle w:val="Balk3Char"/>
-          <w:lang w:val="tr-TR"/>
-        </w:rPr>
-      </w:pPr>
+      <w:bookmarkEnd w:id="19"/>
+      <w:proofErr w:type="spellEnd"/>
     </w:p>
     <w:p>
       <w:r>
@@ -4614,9 +5302,9 @@
           <w:noProof/>
         </w:rPr>
         <w:drawing>
-          <wp:inline distT="0" distB="0" distL="0" distR="0" wp14:anchorId="60BABB51" wp14:editId="67D3828E">
-            <wp:extent cx="2520000" cy="3902400"/>
-            <wp:effectExtent l="0" t="0" r="0" b="3175"/>
+          <wp:inline distT="0" distB="0" distL="0" distR="0" wp14:anchorId="12FEF22A" wp14:editId="0556F92A">
+            <wp:extent cx="1907978" cy="2887980"/>
+            <wp:effectExtent l="0" t="0" r="0" b="7620"/>
             <wp:docPr id="1214800094" name="Resim 2" descr="PlantUML diagram"/>
             <wp:cNvGraphicFramePr>
               <a:graphicFrameLocks xmlns:a="http://schemas.openxmlformats.org/drawingml/2006/main" noChangeAspect="1"/>
@@ -4646,7 +5334,7 @@
                   <pic:spPr bwMode="auto">
                     <a:xfrm>
                       <a:off x="0" y="0"/>
-                      <a:ext cx="2520000" cy="3902400"/>
+                      <a:ext cx="1923295" cy="2911164"/>
                     </a:xfrm>
                     <a:prstGeom prst="rect">
                       <a:avLst/>
@@ -4663,6 +5351,8 @@
         </w:drawing>
       </w:r>
     </w:p>
+    <w:p/>
+    <w:p/>
     <w:p>
       <w:pPr>
         <w:rPr>
@@ -4678,9 +5368,9 @@
           <w:lang w:val="tr-TR"/>
         </w:rPr>
       </w:pPr>
-      <w:bookmarkStart w:id="19" w:name="_Toc190449296"/>
-      <w:bookmarkStart w:id="20" w:name="_Toc190779760"/>
-      <w:bookmarkStart w:id="21" w:name="_Toc190779927"/>
+      <w:bookmarkStart w:id="20" w:name="_Toc190449296"/>
+      <w:bookmarkStart w:id="21" w:name="_Toc190779760"/>
+      <w:bookmarkStart w:id="22" w:name="_Toc190779927"/>
       <w:r>
         <w:rPr>
           <w:rStyle w:val="Balk3Char"/>
@@ -4716,6 +5406,7 @@
         </w:rPr>
         <w:t xml:space="preserve"> </w:t>
       </w:r>
+      <w:proofErr w:type="spellStart"/>
       <w:r>
         <w:rPr>
           <w:rStyle w:val="Balk3Char"/>
@@ -4742,11 +5433,28 @@
           <w:rStyle w:val="Balk3Char"/>
           <w:lang w:val="tr-TR"/>
         </w:rPr>
-        <w:t>Manager_ruRefresh Activity Diagram</w:t>
-      </w:r>
-      <w:bookmarkEnd w:id="19"/>
+        <w:t>Manager_ruRefresh</w:t>
+      </w:r>
+      <w:proofErr w:type="spellEnd"/>
+      <w:r>
+        <w:rPr>
+          <w:rStyle w:val="Balk3Char"/>
+          <w:lang w:val="tr-TR"/>
+        </w:rPr>
+        <w:t xml:space="preserve"> Activity </w:t>
+      </w:r>
+      <w:proofErr w:type="spellStart"/>
+      <w:r>
+        <w:rPr>
+          <w:rStyle w:val="Balk3Char"/>
+          <w:lang w:val="tr-TR"/>
+        </w:rPr>
+        <w:t>Diagram</w:t>
+      </w:r>
       <w:bookmarkEnd w:id="20"/>
       <w:bookmarkEnd w:id="21"/>
+      <w:bookmarkEnd w:id="22"/>
+      <w:proofErr w:type="spellEnd"/>
     </w:p>
     <w:p>
       <w:pPr>
@@ -4826,18 +5534,17 @@
           <w:lang w:val="tr-TR"/>
         </w:rPr>
       </w:pPr>
-      <w:bookmarkStart w:id="22" w:name="_Toc190779761"/>
-      <w:bookmarkStart w:id="23" w:name="_Toc190779928"/>
+      <w:bookmarkStart w:id="23" w:name="_Toc190779761"/>
+      <w:bookmarkStart w:id="24" w:name="_Toc190779928"/>
       <w:r>
         <w:rPr>
           <w:rStyle w:val="Balk3Char"/>
           <w:lang w:val="tr-TR"/>
         </w:rPr>
-        <w:lastRenderedPageBreak/>
         <w:t>7.2.3 SpeedControlManager_ruUpdate Activity Diagram</w:t>
       </w:r>
-      <w:bookmarkEnd w:id="22"/>
       <w:bookmarkEnd w:id="23"/>
+      <w:bookmarkEnd w:id="24"/>
     </w:p>
     <w:p>
       <w:pPr>
@@ -4858,6 +5565,7 @@
         <w:rPr>
           <w:noProof/>
         </w:rPr>
+        <w:lastRenderedPageBreak/>
         <w:drawing>
           <wp:inline distT="0" distB="0" distL="0" distR="0" wp14:anchorId="103CC89C" wp14:editId="555EE86B">
             <wp:extent cx="4003200" cy="4698000"/>
@@ -4923,8 +5631,8 @@
           <w:lang w:val="tr-TR"/>
         </w:rPr>
       </w:pPr>
-      <w:bookmarkStart w:id="24" w:name="_Toc190779762"/>
-      <w:bookmarkStart w:id="25" w:name="_Toc190779929"/>
+      <w:bookmarkStart w:id="25" w:name="_Toc190779762"/>
+      <w:bookmarkStart w:id="26" w:name="_Toc190779929"/>
       <w:r>
         <w:rPr>
           <w:rStyle w:val="Balk3Char"/>
@@ -4932,8 +5640,8 @@
         </w:rPr>
         <w:t>7.2.4 SpeedControlManager_ruBrakeUpdate Activity Diagram</w:t>
       </w:r>
-      <w:bookmarkEnd w:id="24"/>
       <w:bookmarkEnd w:id="25"/>
+      <w:bookmarkEnd w:id="26"/>
     </w:p>
     <w:p>
       <w:pPr>
@@ -4949,7 +5657,7 @@
           <w:noProof/>
         </w:rPr>
         <w:drawing>
-          <wp:inline distT="0" distB="0" distL="0" distR="0" wp14:anchorId="7B93ED76" wp14:editId="4977B40A">
+          <wp:inline distT="0" distB="0" distL="0" distR="0" wp14:anchorId="7B93ED76" wp14:editId="23060BC1">
             <wp:extent cx="4478400" cy="3434400"/>
             <wp:effectExtent l="0" t="0" r="0" b="0"/>
             <wp:docPr id="906334390" name="Resim 2" descr="PlantUML diagram"/>
@@ -5006,7 +5714,7 @@
         <w:shd w:val="clear" w:color="auto" w:fill="333333"/>
         <w:jc w:val="center"/>
       </w:pPr>
-      <w:bookmarkStart w:id="26" w:name="_Toc190779930"/>
+      <w:bookmarkStart w:id="27" w:name="_Toc190779930"/>
       <w:r>
         <w:lastRenderedPageBreak/>
         <w:t>8</w:t>
@@ -5017,7 +5725,7 @@
       <w:r>
         <w:t>Güncelleme Kayıt Defteri</w:t>
       </w:r>
-      <w:bookmarkEnd w:id="26"/>
+      <w:bookmarkEnd w:id="27"/>
     </w:p>
     <w:tbl>
       <w:tblPr>
@@ -5087,14 +5795,14 @@
         <w:shd w:val="clear" w:color="auto" w:fill="333333"/>
         <w:jc w:val="center"/>
       </w:pPr>
-      <w:bookmarkStart w:id="27" w:name="_Toc190779931"/>
+      <w:bookmarkStart w:id="28" w:name="_Toc190779931"/>
       <w:r>
         <w:t>9</w:t>
       </w:r>
       <w:r>
         <w:t>. Güncellenen Bütçe Kaydı</w:t>
       </w:r>
-      <w:bookmarkEnd w:id="27"/>
+      <w:bookmarkEnd w:id="28"/>
     </w:p>
     <w:tbl>
       <w:tblPr>
@@ -5182,7 +5890,7 @@
         <w:shd w:val="clear" w:color="auto" w:fill="333333"/>
         <w:jc w:val="center"/>
       </w:pPr>
-      <w:bookmarkStart w:id="28" w:name="_Toc190779932"/>
+      <w:bookmarkStart w:id="29" w:name="_Toc190779932"/>
       <w:r>
         <w:t>1</w:t>
       </w:r>
@@ -5195,7 +5903,7 @@
       <w:r>
         <w:t>Ekler</w:t>
       </w:r>
-      <w:bookmarkEnd w:id="28"/>
+      <w:bookmarkEnd w:id="29"/>
     </w:p>
     <w:tbl>
       <w:tblPr>
@@ -10529,6 +11237,151 @@
     </w:lvl>
   </w:abstractNum>
   <w:abstractNum w:abstractNumId="52" w15:restartNumberingAfterBreak="0">
+    <w:nsid w:val="4F8A2321"/>
+    <w:multiLevelType w:val="multilevel"/>
+    <w:tmpl w:val="AFB08310"/>
+    <w:lvl w:ilvl="0">
+      <w:start w:val="1"/>
+      <w:numFmt w:val="bullet"/>
+      <w:lvlText w:val=""/>
+      <w:lvlJc w:val="left"/>
+      <w:pPr>
+        <w:tabs>
+          <w:tab w:val="num" w:pos="720"/>
+        </w:tabs>
+        <w:ind w:left="720" w:hanging="360"/>
+      </w:pPr>
+      <w:rPr>
+        <w:rFonts w:ascii="Symbol" w:hAnsi="Symbol" w:hint="default"/>
+        <w:sz w:val="20"/>
+      </w:rPr>
+    </w:lvl>
+    <w:lvl w:ilvl="1">
+      <w:start w:val="1"/>
+      <w:numFmt w:val="decimal"/>
+      <w:lvlText w:val="%2."/>
+      <w:lvlJc w:val="left"/>
+      <w:pPr>
+        <w:tabs>
+          <w:tab w:val="num" w:pos="1440"/>
+        </w:tabs>
+        <w:ind w:left="1440" w:hanging="360"/>
+      </w:pPr>
+    </w:lvl>
+    <w:lvl w:ilvl="2" w:tentative="1">
+      <w:start w:val="1"/>
+      <w:numFmt w:val="bullet"/>
+      <w:lvlText w:val=""/>
+      <w:lvlJc w:val="left"/>
+      <w:pPr>
+        <w:tabs>
+          <w:tab w:val="num" w:pos="2160"/>
+        </w:tabs>
+        <w:ind w:left="2160" w:hanging="360"/>
+      </w:pPr>
+      <w:rPr>
+        <w:rFonts w:ascii="Wingdings" w:hAnsi="Wingdings" w:hint="default"/>
+        <w:sz w:val="20"/>
+      </w:rPr>
+    </w:lvl>
+    <w:lvl w:ilvl="3" w:tentative="1">
+      <w:start w:val="1"/>
+      <w:numFmt w:val="bullet"/>
+      <w:lvlText w:val=""/>
+      <w:lvlJc w:val="left"/>
+      <w:pPr>
+        <w:tabs>
+          <w:tab w:val="num" w:pos="2880"/>
+        </w:tabs>
+        <w:ind w:left="2880" w:hanging="360"/>
+      </w:pPr>
+      <w:rPr>
+        <w:rFonts w:ascii="Wingdings" w:hAnsi="Wingdings" w:hint="default"/>
+        <w:sz w:val="20"/>
+      </w:rPr>
+    </w:lvl>
+    <w:lvl w:ilvl="4" w:tentative="1">
+      <w:start w:val="1"/>
+      <w:numFmt w:val="bullet"/>
+      <w:lvlText w:val=""/>
+      <w:lvlJc w:val="left"/>
+      <w:pPr>
+        <w:tabs>
+          <w:tab w:val="num" w:pos="3600"/>
+        </w:tabs>
+        <w:ind w:left="3600" w:hanging="360"/>
+      </w:pPr>
+      <w:rPr>
+        <w:rFonts w:ascii="Wingdings" w:hAnsi="Wingdings" w:hint="default"/>
+        <w:sz w:val="20"/>
+      </w:rPr>
+    </w:lvl>
+    <w:lvl w:ilvl="5" w:tentative="1">
+      <w:start w:val="1"/>
+      <w:numFmt w:val="bullet"/>
+      <w:lvlText w:val=""/>
+      <w:lvlJc w:val="left"/>
+      <w:pPr>
+        <w:tabs>
+          <w:tab w:val="num" w:pos="4320"/>
+        </w:tabs>
+        <w:ind w:left="4320" w:hanging="360"/>
+      </w:pPr>
+      <w:rPr>
+        <w:rFonts w:ascii="Wingdings" w:hAnsi="Wingdings" w:hint="default"/>
+        <w:sz w:val="20"/>
+      </w:rPr>
+    </w:lvl>
+    <w:lvl w:ilvl="6" w:tentative="1">
+      <w:start w:val="1"/>
+      <w:numFmt w:val="bullet"/>
+      <w:lvlText w:val=""/>
+      <w:lvlJc w:val="left"/>
+      <w:pPr>
+        <w:tabs>
+          <w:tab w:val="num" w:pos="5040"/>
+        </w:tabs>
+        <w:ind w:left="5040" w:hanging="360"/>
+      </w:pPr>
+      <w:rPr>
+        <w:rFonts w:ascii="Wingdings" w:hAnsi="Wingdings" w:hint="default"/>
+        <w:sz w:val="20"/>
+      </w:rPr>
+    </w:lvl>
+    <w:lvl w:ilvl="7" w:tentative="1">
+      <w:start w:val="1"/>
+      <w:numFmt w:val="bullet"/>
+      <w:lvlText w:val=""/>
+      <w:lvlJc w:val="left"/>
+      <w:pPr>
+        <w:tabs>
+          <w:tab w:val="num" w:pos="5760"/>
+        </w:tabs>
+        <w:ind w:left="5760" w:hanging="360"/>
+      </w:pPr>
+      <w:rPr>
+        <w:rFonts w:ascii="Wingdings" w:hAnsi="Wingdings" w:hint="default"/>
+        <w:sz w:val="20"/>
+      </w:rPr>
+    </w:lvl>
+    <w:lvl w:ilvl="8" w:tentative="1">
+      <w:start w:val="1"/>
+      <w:numFmt w:val="bullet"/>
+      <w:lvlText w:val=""/>
+      <w:lvlJc w:val="left"/>
+      <w:pPr>
+        <w:tabs>
+          <w:tab w:val="num" w:pos="6480"/>
+        </w:tabs>
+        <w:ind w:left="6480" w:hanging="360"/>
+      </w:pPr>
+      <w:rPr>
+        <w:rFonts w:ascii="Wingdings" w:hAnsi="Wingdings" w:hint="default"/>
+        <w:sz w:val="20"/>
+      </w:rPr>
+    </w:lvl>
+  </w:abstractNum>
+  <w:abstractNum w:abstractNumId="53" w15:restartNumberingAfterBreak="0">
     <w:nsid w:val="52C3581D"/>
     <w:multiLevelType w:val="multilevel"/>
     <w:tmpl w:val="5746767E"/>
@@ -10677,7 +11530,7 @@
       </w:rPr>
     </w:lvl>
   </w:abstractNum>
-  <w:abstractNum w:abstractNumId="53" w15:restartNumberingAfterBreak="0">
+  <w:abstractNum w:abstractNumId="54" w15:restartNumberingAfterBreak="0">
     <w:nsid w:val="56B77EE3"/>
     <w:multiLevelType w:val="hybridMultilevel"/>
     <w:tmpl w:val="D5360C38"/>
@@ -10766,7 +11619,7 @@
       </w:pPr>
     </w:lvl>
   </w:abstractNum>
-  <w:abstractNum w:abstractNumId="54" w15:restartNumberingAfterBreak="0">
+  <w:abstractNum w:abstractNumId="55" w15:restartNumberingAfterBreak="0">
     <w:nsid w:val="577B464F"/>
     <w:multiLevelType w:val="multilevel"/>
     <w:tmpl w:val="F7DAEC1C"/>
@@ -10879,7 +11732,7 @@
       </w:pPr>
     </w:lvl>
   </w:abstractNum>
-  <w:abstractNum w:abstractNumId="55" w15:restartNumberingAfterBreak="0">
+  <w:abstractNum w:abstractNumId="56" w15:restartNumberingAfterBreak="0">
     <w:nsid w:val="587426C0"/>
     <w:multiLevelType w:val="multilevel"/>
     <w:tmpl w:val="51E416E2"/>
@@ -11028,7 +11881,7 @@
       </w:rPr>
     </w:lvl>
   </w:abstractNum>
-  <w:abstractNum w:abstractNumId="56" w15:restartNumberingAfterBreak="0">
+  <w:abstractNum w:abstractNumId="57" w15:restartNumberingAfterBreak="0">
     <w:nsid w:val="59BF32F3"/>
     <w:multiLevelType w:val="multilevel"/>
     <w:tmpl w:val="935A7252"/>
@@ -11141,7 +11994,148 @@
       </w:pPr>
     </w:lvl>
   </w:abstractNum>
-  <w:abstractNum w:abstractNumId="57" w15:restartNumberingAfterBreak="0">
+  <w:abstractNum w:abstractNumId="58" w15:restartNumberingAfterBreak="0">
+    <w:nsid w:val="630746D4"/>
+    <w:multiLevelType w:val="multilevel"/>
+    <w:tmpl w:val="CC2EB5CA"/>
+    <w:lvl w:ilvl="0">
+      <w:start w:val="1"/>
+      <w:numFmt w:val="bullet"/>
+      <w:lvlText w:val=""/>
+      <w:lvlJc w:val="left"/>
+      <w:pPr>
+        <w:tabs>
+          <w:tab w:val="num" w:pos="720"/>
+        </w:tabs>
+        <w:ind w:left="720" w:hanging="360"/>
+      </w:pPr>
+      <w:rPr>
+        <w:rFonts w:ascii="Symbol" w:hAnsi="Symbol" w:hint="default"/>
+        <w:sz w:val="20"/>
+      </w:rPr>
+    </w:lvl>
+    <w:lvl w:ilvl="1">
+      <w:start w:val="1"/>
+      <w:numFmt w:val="decimal"/>
+      <w:lvlText w:val="%2."/>
+      <w:lvlJc w:val="left"/>
+      <w:pPr>
+        <w:tabs>
+          <w:tab w:val="num" w:pos="1440"/>
+        </w:tabs>
+        <w:ind w:left="1440" w:hanging="360"/>
+      </w:pPr>
+    </w:lvl>
+    <w:lvl w:ilvl="2">
+      <w:start w:val="1"/>
+      <w:numFmt w:val="bullet"/>
+      <w:lvlText w:val=""/>
+      <w:lvlJc w:val="left"/>
+      <w:pPr>
+        <w:tabs>
+          <w:tab w:val="num" w:pos="2160"/>
+        </w:tabs>
+        <w:ind w:left="2160" w:hanging="360"/>
+      </w:pPr>
+      <w:rPr>
+        <w:rFonts w:ascii="Wingdings" w:hAnsi="Wingdings" w:hint="default"/>
+        <w:sz w:val="20"/>
+      </w:rPr>
+    </w:lvl>
+    <w:lvl w:ilvl="3">
+      <w:start w:val="35"/>
+      <w:numFmt w:val="decimal"/>
+      <w:lvlText w:val="%4."/>
+      <w:lvlJc w:val="left"/>
+      <w:pPr>
+        <w:tabs>
+          <w:tab w:val="num" w:pos="2880"/>
+        </w:tabs>
+        <w:ind w:left="2880" w:hanging="360"/>
+      </w:pPr>
+    </w:lvl>
+    <w:lvl w:ilvl="4" w:tentative="1">
+      <w:start w:val="1"/>
+      <w:numFmt w:val="bullet"/>
+      <w:lvlText w:val=""/>
+      <w:lvlJc w:val="left"/>
+      <w:pPr>
+        <w:tabs>
+          <w:tab w:val="num" w:pos="3600"/>
+        </w:tabs>
+        <w:ind w:left="3600" w:hanging="360"/>
+      </w:pPr>
+      <w:rPr>
+        <w:rFonts w:ascii="Wingdings" w:hAnsi="Wingdings" w:hint="default"/>
+        <w:sz w:val="20"/>
+      </w:rPr>
+    </w:lvl>
+    <w:lvl w:ilvl="5" w:tentative="1">
+      <w:start w:val="1"/>
+      <w:numFmt w:val="bullet"/>
+      <w:lvlText w:val=""/>
+      <w:lvlJc w:val="left"/>
+      <w:pPr>
+        <w:tabs>
+          <w:tab w:val="num" w:pos="4320"/>
+        </w:tabs>
+        <w:ind w:left="4320" w:hanging="360"/>
+      </w:pPr>
+      <w:rPr>
+        <w:rFonts w:ascii="Wingdings" w:hAnsi="Wingdings" w:hint="default"/>
+        <w:sz w:val="20"/>
+      </w:rPr>
+    </w:lvl>
+    <w:lvl w:ilvl="6" w:tentative="1">
+      <w:start w:val="1"/>
+      <w:numFmt w:val="bullet"/>
+      <w:lvlText w:val=""/>
+      <w:lvlJc w:val="left"/>
+      <w:pPr>
+        <w:tabs>
+          <w:tab w:val="num" w:pos="5040"/>
+        </w:tabs>
+        <w:ind w:left="5040" w:hanging="360"/>
+      </w:pPr>
+      <w:rPr>
+        <w:rFonts w:ascii="Wingdings" w:hAnsi="Wingdings" w:hint="default"/>
+        <w:sz w:val="20"/>
+      </w:rPr>
+    </w:lvl>
+    <w:lvl w:ilvl="7" w:tentative="1">
+      <w:start w:val="1"/>
+      <w:numFmt w:val="bullet"/>
+      <w:lvlText w:val=""/>
+      <w:lvlJc w:val="left"/>
+      <w:pPr>
+        <w:tabs>
+          <w:tab w:val="num" w:pos="5760"/>
+        </w:tabs>
+        <w:ind w:left="5760" w:hanging="360"/>
+      </w:pPr>
+      <w:rPr>
+        <w:rFonts w:ascii="Wingdings" w:hAnsi="Wingdings" w:hint="default"/>
+        <w:sz w:val="20"/>
+      </w:rPr>
+    </w:lvl>
+    <w:lvl w:ilvl="8" w:tentative="1">
+      <w:start w:val="1"/>
+      <w:numFmt w:val="bullet"/>
+      <w:lvlText w:val=""/>
+      <w:lvlJc w:val="left"/>
+      <w:pPr>
+        <w:tabs>
+          <w:tab w:val="num" w:pos="6480"/>
+        </w:tabs>
+        <w:ind w:left="6480" w:hanging="360"/>
+      </w:pPr>
+      <w:rPr>
+        <w:rFonts w:ascii="Wingdings" w:hAnsi="Wingdings" w:hint="default"/>
+        <w:sz w:val="20"/>
+      </w:rPr>
+    </w:lvl>
+  </w:abstractNum>
+  <w:abstractNum w:abstractNumId="59" w15:restartNumberingAfterBreak="0">
     <w:nsid w:val="63CB30C6"/>
     <w:multiLevelType w:val="hybridMultilevel"/>
     <w:tmpl w:val="4CC811D0"/>
@@ -11230,7 +12224,7 @@
       </w:pPr>
     </w:lvl>
   </w:abstractNum>
-  <w:abstractNum w:abstractNumId="58" w15:restartNumberingAfterBreak="0">
+  <w:abstractNum w:abstractNumId="60" w15:restartNumberingAfterBreak="0">
     <w:nsid w:val="687511DE"/>
     <w:multiLevelType w:val="hybridMultilevel"/>
     <w:tmpl w:val="2CBEBD94"/>
@@ -11370,7 +12364,7 @@
       </w:rPr>
     </w:lvl>
   </w:abstractNum>
-  <w:abstractNum w:abstractNumId="59" w15:restartNumberingAfterBreak="0">
+  <w:abstractNum w:abstractNumId="61" w15:restartNumberingAfterBreak="0">
     <w:nsid w:val="69D01664"/>
     <w:multiLevelType w:val="multilevel"/>
     <w:tmpl w:val="71180E22"/>
@@ -11519,7 +12513,7 @@
       </w:rPr>
     </w:lvl>
   </w:abstractNum>
-  <w:abstractNum w:abstractNumId="60" w15:restartNumberingAfterBreak="0">
+  <w:abstractNum w:abstractNumId="62" w15:restartNumberingAfterBreak="0">
     <w:nsid w:val="6B9E526C"/>
     <w:multiLevelType w:val="hybridMultilevel"/>
     <w:tmpl w:val="76AC353E"/>
@@ -11608,7 +12602,7 @@
       </w:pPr>
     </w:lvl>
   </w:abstractNum>
-  <w:abstractNum w:abstractNumId="61" w15:restartNumberingAfterBreak="0">
+  <w:abstractNum w:abstractNumId="63" w15:restartNumberingAfterBreak="0">
     <w:nsid w:val="6F7A707E"/>
     <w:multiLevelType w:val="multilevel"/>
     <w:tmpl w:val="B7A6D78A"/>
@@ -11757,7 +12751,7 @@
       </w:rPr>
     </w:lvl>
   </w:abstractNum>
-  <w:abstractNum w:abstractNumId="62" w15:restartNumberingAfterBreak="0">
+  <w:abstractNum w:abstractNumId="64" w15:restartNumberingAfterBreak="0">
     <w:nsid w:val="7149561A"/>
     <w:multiLevelType w:val="multilevel"/>
     <w:tmpl w:val="D2466284"/>
@@ -11906,7 +12900,7 @@
       </w:rPr>
     </w:lvl>
   </w:abstractNum>
-  <w:abstractNum w:abstractNumId="63" w15:restartNumberingAfterBreak="0">
+  <w:abstractNum w:abstractNumId="65" w15:restartNumberingAfterBreak="0">
     <w:nsid w:val="747E45C0"/>
     <w:multiLevelType w:val="multilevel"/>
     <w:tmpl w:val="51E416E2"/>
@@ -12055,7 +13049,7 @@
       </w:rPr>
     </w:lvl>
   </w:abstractNum>
-  <w:abstractNum w:abstractNumId="64" w15:restartNumberingAfterBreak="0">
+  <w:abstractNum w:abstractNumId="66" w15:restartNumberingAfterBreak="0">
     <w:nsid w:val="758A105A"/>
     <w:multiLevelType w:val="hybridMultilevel"/>
     <w:tmpl w:val="118C8D18"/>
@@ -12144,7 +13138,7 @@
       </w:pPr>
     </w:lvl>
   </w:abstractNum>
-  <w:abstractNum w:abstractNumId="65" w15:restartNumberingAfterBreak="0">
+  <w:abstractNum w:abstractNumId="67" w15:restartNumberingAfterBreak="0">
     <w:nsid w:val="76185209"/>
     <w:multiLevelType w:val="hybridMultilevel"/>
     <w:tmpl w:val="B9360344"/>
@@ -12284,7 +13278,7 @@
       </w:rPr>
     </w:lvl>
   </w:abstractNum>
-  <w:abstractNum w:abstractNumId="66" w15:restartNumberingAfterBreak="0">
+  <w:abstractNum w:abstractNumId="68" w15:restartNumberingAfterBreak="0">
     <w:nsid w:val="76806B6E"/>
     <w:multiLevelType w:val="multilevel"/>
     <w:tmpl w:val="51E416E2"/>
@@ -12433,7 +13427,7 @@
       </w:rPr>
     </w:lvl>
   </w:abstractNum>
-  <w:abstractNum w:abstractNumId="67" w15:restartNumberingAfterBreak="0">
+  <w:abstractNum w:abstractNumId="69" w15:restartNumberingAfterBreak="0">
     <w:nsid w:val="7BAC5351"/>
     <w:multiLevelType w:val="multilevel"/>
     <w:tmpl w:val="0BCE59FA"/>
@@ -12546,7 +13540,7 @@
       </w:pPr>
     </w:lvl>
   </w:abstractNum>
-  <w:abstractNum w:abstractNumId="68" w15:restartNumberingAfterBreak="0">
+  <w:abstractNum w:abstractNumId="70" w15:restartNumberingAfterBreak="0">
     <w:nsid w:val="7C895FEB"/>
     <w:multiLevelType w:val="hybridMultilevel"/>
     <w:tmpl w:val="0D04D4DE"/>
@@ -12635,7 +13629,7 @@
       </w:pPr>
     </w:lvl>
   </w:abstractNum>
-  <w:abstractNum w:abstractNumId="69" w15:restartNumberingAfterBreak="0">
+  <w:abstractNum w:abstractNumId="71" w15:restartNumberingAfterBreak="0">
     <w:nsid w:val="7CF479AF"/>
     <w:multiLevelType w:val="multilevel"/>
     <w:tmpl w:val="F8321930"/>
@@ -12794,13 +13788,13 @@
     <w:abstractNumId w:val="48"/>
   </w:num>
   <w:num w:numId="4" w16cid:durableId="1395394928">
-    <w:abstractNumId w:val="66"/>
+    <w:abstractNumId w:val="68"/>
   </w:num>
   <w:num w:numId="5" w16cid:durableId="761143375">
     <w:abstractNumId w:val="25"/>
   </w:num>
   <w:num w:numId="6" w16cid:durableId="660541747">
-    <w:abstractNumId w:val="62"/>
+    <w:abstractNumId w:val="64"/>
   </w:num>
   <w:num w:numId="7" w16cid:durableId="41104702">
     <w:abstractNumId w:val="12"/>
@@ -12839,10 +13833,10 @@
     <w:abstractNumId w:val="0"/>
   </w:num>
   <w:num w:numId="19" w16cid:durableId="1226259094">
-    <w:abstractNumId w:val="58"/>
+    <w:abstractNumId w:val="60"/>
   </w:num>
   <w:num w:numId="20" w16cid:durableId="1032657754">
-    <w:abstractNumId w:val="65"/>
+    <w:abstractNumId w:val="67"/>
   </w:num>
   <w:num w:numId="21" w16cid:durableId="1995449155">
     <w:abstractNumId w:val="43"/>
@@ -12860,10 +13854,10 @@
     <w:abstractNumId w:val="19"/>
   </w:num>
   <w:num w:numId="26" w16cid:durableId="1620523451">
-    <w:abstractNumId w:val="55"/>
+    <w:abstractNumId w:val="56"/>
   </w:num>
   <w:num w:numId="27" w16cid:durableId="2143493527">
-    <w:abstractNumId w:val="63"/>
+    <w:abstractNumId w:val="65"/>
   </w:num>
   <w:num w:numId="28" w16cid:durableId="1945528344">
     <w:abstractNumId w:val="11"/>
@@ -12887,10 +13881,10 @@
     <w:abstractNumId w:val="42"/>
   </w:num>
   <w:num w:numId="35" w16cid:durableId="559753441">
-    <w:abstractNumId w:val="56"/>
+    <w:abstractNumId w:val="57"/>
   </w:num>
   <w:num w:numId="36" w16cid:durableId="375010086">
-    <w:abstractNumId w:val="57"/>
+    <w:abstractNumId w:val="59"/>
   </w:num>
   <w:num w:numId="37" w16cid:durableId="2087871081">
     <w:abstractNumId w:val="34"/>
@@ -12899,7 +13893,7 @@
     <w:abstractNumId w:val="35"/>
   </w:num>
   <w:num w:numId="39" w16cid:durableId="924143888">
-    <w:abstractNumId w:val="54"/>
+    <w:abstractNumId w:val="55"/>
   </w:num>
   <w:num w:numId="40" w16cid:durableId="986321594">
     <w:abstractNumId w:val="32"/>
@@ -12951,7 +13945,7 @@
     </w:lvlOverride>
   </w:num>
   <w:num w:numId="45" w16cid:durableId="691951886">
-    <w:abstractNumId w:val="67"/>
+    <w:abstractNumId w:val="69"/>
   </w:num>
   <w:num w:numId="46" w16cid:durableId="1809011608">
     <w:abstractNumId w:val="31"/>
@@ -13191,7 +14185,7 @@
     <w:abstractNumId w:val="47"/>
   </w:num>
   <w:num w:numId="57" w16cid:durableId="152725358">
-    <w:abstractNumId w:val="52"/>
+    <w:abstractNumId w:val="53"/>
     <w:lvlOverride w:ilvl="0">
       <w:lvl w:ilvl="0">
         <w:numFmt w:val="bullet"/>
@@ -13211,7 +14205,7 @@
     </w:lvlOverride>
   </w:num>
   <w:num w:numId="58" w16cid:durableId="1142386834">
-    <w:abstractNumId w:val="52"/>
+    <w:abstractNumId w:val="53"/>
     <w:lvlOverride w:ilvl="0">
       <w:lvl w:ilvl="0">
         <w:numFmt w:val="bullet"/>
@@ -13248,7 +14242,7 @@
     </w:lvlOverride>
   </w:num>
   <w:num w:numId="59" w16cid:durableId="68844759">
-    <w:abstractNumId w:val="52"/>
+    <w:abstractNumId w:val="53"/>
     <w:lvlOverride w:ilvl="0">
       <w:lvl w:ilvl="0">
         <w:numFmt w:val="bullet"/>
@@ -13285,7 +14279,7 @@
     </w:lvlOverride>
   </w:num>
   <w:num w:numId="60" w16cid:durableId="1213426985">
-    <w:abstractNumId w:val="52"/>
+    <w:abstractNumId w:val="53"/>
     <w:lvlOverride w:ilvl="0">
       <w:lvl w:ilvl="0">
         <w:numFmt w:val="bullet"/>
@@ -13339,7 +14333,7 @@
     </w:lvlOverride>
   </w:num>
   <w:num w:numId="61" w16cid:durableId="8410148">
-    <w:abstractNumId w:val="52"/>
+    <w:abstractNumId w:val="53"/>
     <w:lvlOverride w:ilvl="0">
       <w:lvl w:ilvl="0">
         <w:numFmt w:val="bullet"/>
@@ -13911,7 +14905,7 @@
     <w:abstractNumId w:val="18"/>
   </w:num>
   <w:num w:numId="76" w16cid:durableId="1944847830">
-    <w:abstractNumId w:val="61"/>
+    <w:abstractNumId w:val="63"/>
     <w:lvlOverride w:ilvl="0">
       <w:lvl w:ilvl="0">
         <w:numFmt w:val="bullet"/>
@@ -13931,7 +14925,7 @@
     </w:lvlOverride>
   </w:num>
   <w:num w:numId="77" w16cid:durableId="1431926045">
-    <w:abstractNumId w:val="61"/>
+    <w:abstractNumId w:val="63"/>
     <w:lvlOverride w:ilvl="0">
       <w:lvl w:ilvl="0">
         <w:numFmt w:val="bullet"/>
@@ -13951,7 +14945,7 @@
     </w:lvlOverride>
   </w:num>
   <w:num w:numId="78" w16cid:durableId="42947210">
-    <w:abstractNumId w:val="61"/>
+    <w:abstractNumId w:val="63"/>
     <w:lvlOverride w:ilvl="0">
       <w:lvl w:ilvl="0">
         <w:numFmt w:val="bullet"/>
@@ -14190,10 +15184,10 @@
     </w:lvlOverride>
   </w:num>
   <w:num w:numId="84" w16cid:durableId="991258205">
-    <w:abstractNumId w:val="53"/>
+    <w:abstractNumId w:val="54"/>
   </w:num>
   <w:num w:numId="85" w16cid:durableId="1471703000">
-    <w:abstractNumId w:val="69"/>
+    <w:abstractNumId w:val="71"/>
     <w:lvlOverride w:ilvl="0">
       <w:lvl w:ilvl="0">
         <w:numFmt w:val="bullet"/>
@@ -14213,7 +15207,7 @@
     </w:lvlOverride>
   </w:num>
   <w:num w:numId="86" w16cid:durableId="1882010367">
-    <w:abstractNumId w:val="69"/>
+    <w:abstractNumId w:val="71"/>
     <w:lvlOverride w:ilvl="0">
       <w:lvl w:ilvl="0">
         <w:numFmt w:val="bullet"/>
@@ -14250,7 +15244,7 @@
     </w:lvlOverride>
   </w:num>
   <w:num w:numId="87" w16cid:durableId="758989924">
-    <w:abstractNumId w:val="69"/>
+    <w:abstractNumId w:val="71"/>
     <w:lvlOverride w:ilvl="0">
       <w:lvl w:ilvl="0">
         <w:numFmt w:val="bullet"/>
@@ -14304,7 +15298,7 @@
     </w:lvlOverride>
   </w:num>
   <w:num w:numId="88" w16cid:durableId="739643556">
-    <w:abstractNumId w:val="69"/>
+    <w:abstractNumId w:val="71"/>
     <w:lvlOverride w:ilvl="0">
       <w:lvl w:ilvl="0">
         <w:numFmt w:val="bullet"/>
@@ -14358,7 +15352,7 @@
     </w:lvlOverride>
   </w:num>
   <w:num w:numId="89" w16cid:durableId="628899740">
-    <w:abstractNumId w:val="69"/>
+    <w:abstractNumId w:val="71"/>
     <w:lvlOverride w:ilvl="0">
       <w:lvl w:ilvl="0">
         <w:numFmt w:val="bullet"/>
@@ -14412,7 +15406,7 @@
     </w:lvlOverride>
   </w:num>
   <w:num w:numId="90" w16cid:durableId="813839024">
-    <w:abstractNumId w:val="69"/>
+    <w:abstractNumId w:val="71"/>
     <w:lvlOverride w:ilvl="0">
       <w:lvl w:ilvl="0">
         <w:numFmt w:val="bullet"/>
@@ -14466,7 +15460,7 @@
     </w:lvlOverride>
   </w:num>
   <w:num w:numId="91" w16cid:durableId="1333558936">
-    <w:abstractNumId w:val="69"/>
+    <w:abstractNumId w:val="71"/>
     <w:lvlOverride w:ilvl="0">
       <w:lvl w:ilvl="0">
         <w:numFmt w:val="bullet"/>
@@ -14609,7 +15603,7 @@
     </w:lvlOverride>
   </w:num>
   <w:num w:numId="99" w16cid:durableId="175120318">
-    <w:abstractNumId w:val="59"/>
+    <w:abstractNumId w:val="61"/>
     <w:lvlOverride w:ilvl="0">
       <w:lvl w:ilvl="0">
         <w:numFmt w:val="bullet"/>
@@ -14629,7 +15623,7 @@
     </w:lvlOverride>
   </w:num>
   <w:num w:numId="100" w16cid:durableId="1619406789">
-    <w:abstractNumId w:val="59"/>
+    <w:abstractNumId w:val="61"/>
     <w:lvlOverride w:ilvl="0">
       <w:lvl w:ilvl="0">
         <w:numFmt w:val="bullet"/>
@@ -14666,7 +15660,7 @@
     </w:lvlOverride>
   </w:num>
   <w:num w:numId="101" w16cid:durableId="776410705">
-    <w:abstractNumId w:val="59"/>
+    <w:abstractNumId w:val="61"/>
     <w:lvlOverride w:ilvl="0">
       <w:lvl w:ilvl="0">
         <w:numFmt w:val="bullet"/>
@@ -14703,7 +15697,7 @@
     </w:lvlOverride>
   </w:num>
   <w:num w:numId="102" w16cid:durableId="1184906019">
-    <w:abstractNumId w:val="64"/>
+    <w:abstractNumId w:val="66"/>
   </w:num>
   <w:num w:numId="103" w16cid:durableId="2134712699">
     <w:abstractNumId w:val="49"/>
@@ -14857,13 +15851,19 @@
     </w:lvlOverride>
   </w:num>
   <w:num w:numId="108" w16cid:durableId="1144005536">
-    <w:abstractNumId w:val="60"/>
+    <w:abstractNumId w:val="62"/>
   </w:num>
   <w:num w:numId="109" w16cid:durableId="865673157">
-    <w:abstractNumId w:val="68"/>
+    <w:abstractNumId w:val="70"/>
   </w:num>
   <w:num w:numId="110" w16cid:durableId="1745905975">
     <w:abstractNumId w:val="28"/>
+  </w:num>
+  <w:num w:numId="111" w16cid:durableId="1077019579">
+    <w:abstractNumId w:val="58"/>
+  </w:num>
+  <w:num w:numId="112" w16cid:durableId="775557587">
+    <w:abstractNumId w:val="52"/>
   </w:num>
 </w:numbering>
 </file>
@@ -15167,7 +16167,7 @@
   <w:style w:type="paragraph" w:default="1" w:styleId="Normal">
     <w:name w:val="Normal"/>
     <w:qFormat/>
-    <w:rsid w:val="007A6041"/>
+    <w:rsid w:val="005C164F"/>
     <w:rPr>
       <w:sz w:val="24"/>
       <w:szCs w:val="24"/>
@@ -15254,7 +16254,6 @@
   <w:style w:type="character" w:default="1" w:styleId="VarsaylanParagrafYazTipi">
     <w:name w:val="Default Paragraph Font"/>
     <w:uiPriority w:val="1"/>
-    <w:semiHidden/>
     <w:unhideWhenUsed/>
   </w:style>
   <w:style w:type="table" w:default="1" w:styleId="NormalTablo">

</xml_diff>

<commit_message>
v1.7.1 Added test cases to documentation
</commit_message>
<xml_diff>
--- a/MotorDriveFeature/SpeedControlManager/documents/SpeedControlManager_CompReqs V1.0.0-0.docx
+++ b/MotorDriveFeature/SpeedControlManager/documents/SpeedControlManager_CompReqs V1.0.0-0.docx
@@ -4542,6 +4542,13 @@
           <w:bCs/>
         </w:rPr>
         <w:t>Fren Testi:</w:t>
+      </w:r>
+      <w:r>
+        <w:rPr>
+          <w:b/>
+          <w:bCs/>
+        </w:rPr>
+        <w:t xml:space="preserve"> </w:t>
       </w:r>
     </w:p>
     <w:p>

</xml_diff>